<commit_message>
ajout table des matieres
</commit_message>
<xml_diff>
--- a/Rendus/Rapport.docx
+++ b/Rendus/Rapport.docx
@@ -422,28 +422,615 @@
     </w:p>
     <w:p>
       <w:pPr>
-        <w:pStyle w:val="Titre1"/>
-      </w:pPr>
-      <w:r>
-        <w:rPr>
+        <w:rPr>
+          <w:rFonts w:asciiTheme="majorHAnsi" w:eastAsiaTheme="majorEastAsia" w:hAnsiTheme="majorHAnsi" w:cstheme="majorBidi"/>
           <w:b/>
           <w:color w:val="1B8547"/>
           <w:sz w:val="56"/>
-        </w:rPr>
-        <w:lastRenderedPageBreak/>
-        <w:t>|</w:t>
-      </w:r>
+          <w:szCs w:val="32"/>
+        </w:rPr>
+      </w:pPr>
       <w:r>
         <w:rPr>
           <w:b/>
           <w:color w:val="1B8547"/>
           <w:sz w:val="56"/>
         </w:rPr>
-        <w:t xml:space="preserve"> </w:t>
+        <w:br w:type="page"/>
+      </w:r>
+    </w:p>
+    <w:p>
+      <w:pPr>
+        <w:rPr>
+          <w:rFonts w:asciiTheme="majorHAnsi" w:eastAsiaTheme="majorEastAsia" w:hAnsiTheme="majorHAnsi" w:cstheme="majorBidi"/>
+          <w:color w:val="DC3545"/>
+          <w:sz w:val="36"/>
+          <w:szCs w:val="32"/>
+        </w:rPr>
+      </w:pPr>
+    </w:p>
+    <w:sdt>
+      <w:sdtPr>
+        <w:rPr>
+          <w:color w:val="1B8547"/>
+          <w:sz w:val="40"/>
+        </w:rPr>
+        <w:id w:val="-272086687"/>
+        <w:docPartObj>
+          <w:docPartGallery w:val="Table of Contents"/>
+          <w:docPartUnique/>
+        </w:docPartObj>
+      </w:sdtPr>
+      <w:sdtEndPr>
+        <w:rPr>
+          <w:rFonts w:asciiTheme="minorHAnsi" w:eastAsiaTheme="minorHAnsi" w:hAnsiTheme="minorHAnsi" w:cstheme="minorBidi"/>
+          <w:b/>
+          <w:bCs/>
+          <w:color w:val="auto"/>
+          <w:sz w:val="22"/>
+          <w:szCs w:val="22"/>
+          <w:lang w:eastAsia="en-US"/>
+        </w:rPr>
+      </w:sdtEndPr>
+      <w:sdtContent>
+        <w:p>
+          <w:pPr>
+            <w:pStyle w:val="En-ttedetabledesmatires"/>
+            <w:rPr>
+              <w:color w:val="1B8547"/>
+              <w:sz w:val="40"/>
+            </w:rPr>
+          </w:pPr>
+          <w:r>
+            <w:rPr>
+              <w:color w:val="1B8547"/>
+              <w:sz w:val="40"/>
+            </w:rPr>
+            <w:t>Table des matières</w:t>
+          </w:r>
+        </w:p>
+        <w:p>
+          <w:pPr>
+            <w:rPr>
+              <w:lang w:eastAsia="fr-FR"/>
+            </w:rPr>
+          </w:pPr>
+        </w:p>
+        <w:p>
+          <w:pPr>
+            <w:pStyle w:val="TM1"/>
+            <w:tabs>
+              <w:tab w:val="right" w:leader="dot" w:pos="9062"/>
+            </w:tabs>
+            <w:rPr>
+              <w:noProof/>
+            </w:rPr>
+          </w:pPr>
+          <w:r>
+            <w:rPr>
+              <w:b/>
+              <w:bCs/>
+            </w:rPr>
+            <w:fldChar w:fldCharType="begin"/>
+          </w:r>
+          <w:r>
+            <w:rPr>
+              <w:b/>
+              <w:bCs/>
+            </w:rPr>
+            <w:instrText xml:space="preserve"> TOC \o "1-3" \h \z \u </w:instrText>
+          </w:r>
+          <w:r>
+            <w:rPr>
+              <w:b/>
+              <w:bCs/>
+            </w:rPr>
+            <w:fldChar w:fldCharType="separate"/>
+          </w:r>
+          <w:hyperlink w:anchor="_Toc531369067" w:history="1">
+            <w:r>
+              <w:rPr>
+                <w:rStyle w:val="Lienhypertexte"/>
+                <w:b/>
+                <w:noProof/>
+              </w:rPr>
+              <w:t xml:space="preserve">| </w:t>
+            </w:r>
+            <w:r>
+              <w:rPr>
+                <w:rStyle w:val="Lienhypertexte"/>
+                <w:noProof/>
+              </w:rPr>
+              <w:t>Introduction</w:t>
+            </w:r>
+            <w:r>
+              <w:rPr>
+                <w:noProof/>
+                <w:webHidden/>
+              </w:rPr>
+              <w:tab/>
+            </w:r>
+            <w:r>
+              <w:rPr>
+                <w:noProof/>
+                <w:webHidden/>
+              </w:rPr>
+              <w:fldChar w:fldCharType="begin"/>
+            </w:r>
+            <w:r>
+              <w:rPr>
+                <w:noProof/>
+                <w:webHidden/>
+              </w:rPr>
+              <w:instrText xml:space="preserve"> PAGEREF _Toc531369067 \h </w:instrText>
+            </w:r>
+            <w:r>
+              <w:rPr>
+                <w:noProof/>
+                <w:webHidden/>
+              </w:rPr>
+            </w:r>
+            <w:r>
+              <w:rPr>
+                <w:noProof/>
+                <w:webHidden/>
+              </w:rPr>
+              <w:fldChar w:fldCharType="separate"/>
+            </w:r>
+            <w:r>
+              <w:rPr>
+                <w:noProof/>
+                <w:webHidden/>
+              </w:rPr>
+              <w:t>3</w:t>
+            </w:r>
+            <w:r>
+              <w:rPr>
+                <w:noProof/>
+                <w:webHidden/>
+              </w:rPr>
+              <w:fldChar w:fldCharType="end"/>
+            </w:r>
+          </w:hyperlink>
+        </w:p>
+        <w:p>
+          <w:pPr>
+            <w:pStyle w:val="TM1"/>
+            <w:tabs>
+              <w:tab w:val="right" w:leader="dot" w:pos="9062"/>
+            </w:tabs>
+            <w:rPr>
+              <w:noProof/>
+            </w:rPr>
+          </w:pPr>
+          <w:hyperlink w:anchor="_Toc531369068" w:history="1">
+            <w:r>
+              <w:rPr>
+                <w:rStyle w:val="Lienhypertexte"/>
+                <w:b/>
+                <w:noProof/>
+              </w:rPr>
+              <w:t>|</w:t>
+            </w:r>
+            <w:r>
+              <w:rPr>
+                <w:rStyle w:val="Lienhypertexte"/>
+                <w:b/>
+                <w:noProof/>
+              </w:rPr>
+              <w:t xml:space="preserve"> </w:t>
+            </w:r>
+            <w:r>
+              <w:rPr>
+                <w:rStyle w:val="Lienhypertexte"/>
+                <w:noProof/>
+              </w:rPr>
+              <w:t>Rapport sur l’analyse et la conception de la base de données</w:t>
+            </w:r>
+            <w:r>
+              <w:rPr>
+                <w:noProof/>
+                <w:webHidden/>
+              </w:rPr>
+              <w:tab/>
+            </w:r>
+            <w:r>
+              <w:rPr>
+                <w:noProof/>
+                <w:webHidden/>
+              </w:rPr>
+              <w:fldChar w:fldCharType="begin"/>
+            </w:r>
+            <w:r>
+              <w:rPr>
+                <w:noProof/>
+                <w:webHidden/>
+              </w:rPr>
+              <w:instrText xml:space="preserve"> PAGEREF _Toc531369068 \h </w:instrText>
+            </w:r>
+            <w:r>
+              <w:rPr>
+                <w:noProof/>
+                <w:webHidden/>
+              </w:rPr>
+            </w:r>
+            <w:r>
+              <w:rPr>
+                <w:noProof/>
+                <w:webHidden/>
+              </w:rPr>
+              <w:fldChar w:fldCharType="separate"/>
+            </w:r>
+            <w:r>
+              <w:rPr>
+                <w:noProof/>
+                <w:webHidden/>
+              </w:rPr>
+              <w:t>5</w:t>
+            </w:r>
+            <w:r>
+              <w:rPr>
+                <w:noProof/>
+                <w:webHidden/>
+              </w:rPr>
+              <w:fldChar w:fldCharType="end"/>
+            </w:r>
+          </w:hyperlink>
+        </w:p>
+        <w:p>
+          <w:pPr>
+            <w:pStyle w:val="TM1"/>
+            <w:tabs>
+              <w:tab w:val="right" w:leader="dot" w:pos="9062"/>
+            </w:tabs>
+            <w:rPr>
+              <w:noProof/>
+            </w:rPr>
+          </w:pPr>
+          <w:hyperlink w:anchor="_Toc531369069" w:history="1">
+            <w:r>
+              <w:rPr>
+                <w:rStyle w:val="Lienhypertexte"/>
+                <w:b/>
+                <w:noProof/>
+              </w:rPr>
+              <w:t xml:space="preserve">| </w:t>
+            </w:r>
+            <w:r>
+              <w:rPr>
+                <w:rStyle w:val="Lienhypertexte"/>
+                <w:noProof/>
+              </w:rPr>
+              <w:t>Rapport sur l’implémentation</w:t>
+            </w:r>
+            <w:r>
+              <w:rPr>
+                <w:noProof/>
+                <w:webHidden/>
+              </w:rPr>
+              <w:tab/>
+            </w:r>
+            <w:r>
+              <w:rPr>
+                <w:noProof/>
+                <w:webHidden/>
+              </w:rPr>
+              <w:fldChar w:fldCharType="begin"/>
+            </w:r>
+            <w:r>
+              <w:rPr>
+                <w:noProof/>
+                <w:webHidden/>
+              </w:rPr>
+              <w:instrText xml:space="preserve"> PAGEREF _Toc531369069 \h </w:instrText>
+            </w:r>
+            <w:r>
+              <w:rPr>
+                <w:noProof/>
+                <w:webHidden/>
+              </w:rPr>
+            </w:r>
+            <w:r>
+              <w:rPr>
+                <w:noProof/>
+                <w:webHidden/>
+              </w:rPr>
+              <w:fldChar w:fldCharType="separate"/>
+            </w:r>
+            <w:r>
+              <w:rPr>
+                <w:noProof/>
+                <w:webHidden/>
+              </w:rPr>
+              <w:t>7</w:t>
+            </w:r>
+            <w:r>
+              <w:rPr>
+                <w:noProof/>
+                <w:webHidden/>
+              </w:rPr>
+              <w:fldChar w:fldCharType="end"/>
+            </w:r>
+          </w:hyperlink>
+        </w:p>
+        <w:p>
+          <w:pPr>
+            <w:pStyle w:val="TM1"/>
+            <w:tabs>
+              <w:tab w:val="right" w:leader="dot" w:pos="9062"/>
+            </w:tabs>
+            <w:rPr>
+              <w:noProof/>
+            </w:rPr>
+          </w:pPr>
+          <w:hyperlink w:anchor="_Toc531369070" w:history="1">
+            <w:r>
+              <w:rPr>
+                <w:rStyle w:val="Lienhypertexte"/>
+                <w:b/>
+                <w:noProof/>
+              </w:rPr>
+              <w:t xml:space="preserve">| </w:t>
+            </w:r>
+            <w:r>
+              <w:rPr>
+                <w:rStyle w:val="Lienhypertexte"/>
+                <w:noProof/>
+              </w:rPr>
+              <w:t>Code SQL</w:t>
+            </w:r>
+            <w:r>
+              <w:rPr>
+                <w:noProof/>
+                <w:webHidden/>
+              </w:rPr>
+              <w:tab/>
+            </w:r>
+            <w:r>
+              <w:rPr>
+                <w:noProof/>
+                <w:webHidden/>
+              </w:rPr>
+              <w:fldChar w:fldCharType="begin"/>
+            </w:r>
+            <w:r>
+              <w:rPr>
+                <w:noProof/>
+                <w:webHidden/>
+              </w:rPr>
+              <w:instrText xml:space="preserve"> PAGEREF _Toc531369070 \h </w:instrText>
+            </w:r>
+            <w:r>
+              <w:rPr>
+                <w:noProof/>
+                <w:webHidden/>
+              </w:rPr>
+            </w:r>
+            <w:r>
+              <w:rPr>
+                <w:noProof/>
+                <w:webHidden/>
+              </w:rPr>
+              <w:fldChar w:fldCharType="separate"/>
+            </w:r>
+            <w:r>
+              <w:rPr>
+                <w:noProof/>
+                <w:webHidden/>
+              </w:rPr>
+              <w:t>7</w:t>
+            </w:r>
+            <w:r>
+              <w:rPr>
+                <w:noProof/>
+                <w:webHidden/>
+              </w:rPr>
+              <w:fldChar w:fldCharType="end"/>
+            </w:r>
+          </w:hyperlink>
+        </w:p>
+        <w:p>
+          <w:pPr>
+            <w:pStyle w:val="TM1"/>
+            <w:tabs>
+              <w:tab w:val="right" w:leader="dot" w:pos="9062"/>
+            </w:tabs>
+            <w:rPr>
+              <w:noProof/>
+            </w:rPr>
+          </w:pPr>
+          <w:hyperlink w:anchor="_Toc531369071" w:history="1">
+            <w:r>
+              <w:rPr>
+                <w:rStyle w:val="Lienhypertexte"/>
+                <w:b/>
+                <w:noProof/>
+              </w:rPr>
+              <w:t xml:space="preserve">| </w:t>
+            </w:r>
+            <w:r>
+              <w:rPr>
+                <w:rStyle w:val="Lienhypertexte"/>
+                <w:noProof/>
+              </w:rPr>
+              <w:t>Documentation technique</w:t>
+            </w:r>
+            <w:r>
+              <w:rPr>
+                <w:noProof/>
+                <w:webHidden/>
+              </w:rPr>
+              <w:tab/>
+            </w:r>
+            <w:r>
+              <w:rPr>
+                <w:noProof/>
+                <w:webHidden/>
+              </w:rPr>
+              <w:fldChar w:fldCharType="begin"/>
+            </w:r>
+            <w:r>
+              <w:rPr>
+                <w:noProof/>
+                <w:webHidden/>
+              </w:rPr>
+              <w:instrText xml:space="preserve"> PAGEREF _Toc531369071 \h </w:instrText>
+            </w:r>
+            <w:r>
+              <w:rPr>
+                <w:noProof/>
+                <w:webHidden/>
+              </w:rPr>
+            </w:r>
+            <w:r>
+              <w:rPr>
+                <w:noProof/>
+                <w:webHidden/>
+              </w:rPr>
+              <w:fldChar w:fldCharType="separate"/>
+            </w:r>
+            <w:r>
+              <w:rPr>
+                <w:noProof/>
+                <w:webHidden/>
+              </w:rPr>
+              <w:t>8</w:t>
+            </w:r>
+            <w:r>
+              <w:rPr>
+                <w:noProof/>
+                <w:webHidden/>
+              </w:rPr>
+              <w:fldChar w:fldCharType="end"/>
+            </w:r>
+          </w:hyperlink>
+        </w:p>
+        <w:p>
+          <w:pPr>
+            <w:pStyle w:val="TM1"/>
+            <w:tabs>
+              <w:tab w:val="right" w:leader="dot" w:pos="9062"/>
+            </w:tabs>
+            <w:rPr>
+              <w:noProof/>
+            </w:rPr>
+          </w:pPr>
+          <w:hyperlink w:anchor="_Toc531369072" w:history="1">
+            <w:r>
+              <w:rPr>
+                <w:rStyle w:val="Lienhypertexte"/>
+                <w:b/>
+                <w:noProof/>
+              </w:rPr>
+              <w:t xml:space="preserve">| </w:t>
+            </w:r>
+            <w:r>
+              <w:rPr>
+                <w:rStyle w:val="Lienhypertexte"/>
+                <w:noProof/>
+              </w:rPr>
+              <w:t>Conclusion</w:t>
+            </w:r>
+            <w:r>
+              <w:rPr>
+                <w:noProof/>
+                <w:webHidden/>
+              </w:rPr>
+              <w:tab/>
+            </w:r>
+            <w:r>
+              <w:rPr>
+                <w:noProof/>
+                <w:webHidden/>
+              </w:rPr>
+              <w:fldChar w:fldCharType="begin"/>
+            </w:r>
+            <w:r>
+              <w:rPr>
+                <w:noProof/>
+                <w:webHidden/>
+              </w:rPr>
+              <w:instrText xml:space="preserve"> PAGEREF _Toc531369072 \h </w:instrText>
+            </w:r>
+            <w:r>
+              <w:rPr>
+                <w:noProof/>
+                <w:webHidden/>
+              </w:rPr>
+            </w:r>
+            <w:r>
+              <w:rPr>
+                <w:noProof/>
+                <w:webHidden/>
+              </w:rPr>
+              <w:fldChar w:fldCharType="separate"/>
+            </w:r>
+            <w:r>
+              <w:rPr>
+                <w:noProof/>
+                <w:webHidden/>
+              </w:rPr>
+              <w:t>8</w:t>
+            </w:r>
+            <w:r>
+              <w:rPr>
+                <w:noProof/>
+                <w:webHidden/>
+              </w:rPr>
+              <w:fldChar w:fldCharType="end"/>
+            </w:r>
+          </w:hyperlink>
+        </w:p>
+        <w:p>
+          <w:r>
+            <w:rPr>
+              <w:b/>
+              <w:bCs/>
+            </w:rPr>
+            <w:fldChar w:fldCharType="end"/>
+          </w:r>
+        </w:p>
+      </w:sdtContent>
+    </w:sdt>
+    <w:p>
+      <w:pPr>
+        <w:rPr>
+          <w:rFonts w:asciiTheme="majorHAnsi" w:eastAsiaTheme="majorEastAsia" w:hAnsiTheme="majorHAnsi" w:cstheme="majorBidi"/>
+          <w:color w:val="DC3545"/>
+          <w:sz w:val="36"/>
+          <w:szCs w:val="32"/>
+        </w:rPr>
+      </w:pPr>
+      <w:r>
+        <w:rPr>
+          <w:rFonts w:asciiTheme="majorHAnsi" w:eastAsiaTheme="majorEastAsia" w:hAnsiTheme="majorHAnsi" w:cstheme="majorBidi"/>
+          <w:color w:val="DC3545"/>
+          <w:sz w:val="36"/>
+          <w:szCs w:val="32"/>
+        </w:rPr>
+        <w:br w:type="page"/>
+      </w:r>
+      <w:bookmarkStart w:id="0" w:name="_GoBack"/>
+      <w:bookmarkEnd w:id="0"/>
+    </w:p>
+    <w:p>
+      <w:pPr>
+        <w:pStyle w:val="Titre1"/>
+      </w:pPr>
+      <w:bookmarkStart w:id="1" w:name="_Toc531369067"/>
+      <w:r>
+        <w:rPr>
+          <w:b/>
+          <w:color w:val="1B8547"/>
+          <w:sz w:val="56"/>
+        </w:rPr>
+        <w:lastRenderedPageBreak/>
+        <w:t xml:space="preserve">| </w:t>
       </w:r>
       <w:r>
         <w:t>Introduction</w:t>
       </w:r>
+      <w:bookmarkEnd w:id="1"/>
     </w:p>
     <w:p/>
     <w:p>
@@ -900,6 +1487,7 @@
       <w:pPr>
         <w:pStyle w:val="Titre1"/>
       </w:pPr>
+      <w:bookmarkStart w:id="2" w:name="_Toc531369068"/>
       <w:r>
         <w:rPr>
           <w:b/>
@@ -918,6 +1506,7 @@
       <w:r>
         <w:t>ur l’analyse et la conception de la base de données</w:t>
       </w:r>
+      <w:bookmarkEnd w:id="2"/>
     </w:p>
     <w:p/>
     <w:p/>
@@ -1349,6 +1938,7 @@
       <w:pPr>
         <w:pStyle w:val="Titre1"/>
       </w:pPr>
+      <w:bookmarkStart w:id="3" w:name="_Toc531369069"/>
       <w:r>
         <w:rPr>
           <w:b/>
@@ -1356,19 +1946,12 @@
           <w:sz w:val="56"/>
         </w:rPr>
         <w:lastRenderedPageBreak/>
-        <w:t>|</w:t>
-      </w:r>
-      <w:r>
-        <w:rPr>
-          <w:b/>
-          <w:color w:val="1B8547"/>
-          <w:sz w:val="56"/>
-        </w:rPr>
-        <w:t xml:space="preserve"> </w:t>
+        <w:t xml:space="preserve">| </w:t>
       </w:r>
       <w:r>
         <w:t>Rapport sur l’implémentation</w:t>
       </w:r>
+      <w:bookmarkEnd w:id="3"/>
     </w:p>
     <w:p>
       <w:r>
@@ -1623,25 +2206,19 @@
       <w:pPr>
         <w:pStyle w:val="Titre1"/>
       </w:pPr>
+      <w:bookmarkStart w:id="4" w:name="_Toc531369070"/>
       <w:r>
         <w:rPr>
           <w:b/>
           <w:color w:val="1B8547"/>
           <w:sz w:val="56"/>
         </w:rPr>
-        <w:t>|</w:t>
-      </w:r>
-      <w:r>
-        <w:rPr>
-          <w:b/>
-          <w:color w:val="1B8547"/>
-          <w:sz w:val="56"/>
-        </w:rPr>
-        <w:t xml:space="preserve"> </w:t>
+        <w:t xml:space="preserve">| </w:t>
       </w:r>
       <w:r>
         <w:t>Code SQL</w:t>
       </w:r>
+      <w:bookmarkEnd w:id="4"/>
     </w:p>
     <w:p/>
     <w:p>
@@ -1719,6 +2296,7 @@
       <w:pPr>
         <w:pStyle w:val="Titre1"/>
       </w:pPr>
+      <w:bookmarkStart w:id="5" w:name="_Toc531369071"/>
       <w:r>
         <w:rPr>
           <w:b/>
@@ -1726,158 +2304,143 @@
           <w:sz w:val="56"/>
         </w:rPr>
         <w:lastRenderedPageBreak/>
-        <w:t>|</w:t>
-      </w:r>
+        <w:t xml:space="preserve">| </w:t>
+      </w:r>
+      <w:r>
+        <w:t>Documentation technique</w:t>
+      </w:r>
+      <w:bookmarkEnd w:id="5"/>
+    </w:p>
+    <w:p>
+      <w:pPr>
+        <w:jc w:val="both"/>
+      </w:pPr>
+    </w:p>
+    <w:p>
+      <w:pPr>
+        <w:jc w:val="both"/>
+      </w:pPr>
+      <w:r>
+        <w:tab/>
+        <w:t>Avec le code fourni dans ce rapport, il est possible d’implémenter notre base de données</w:t>
+      </w:r>
+      <w:r>
+        <w:t xml:space="preserve"> dans plusieurs plateformes différentes comme sqldeveloper ou phpMyAdmin. </w:t>
+      </w:r>
+      <w:r>
+        <w:t>Pour répondre à notre besoin qui est de faire un site web, nous avons décidé d’implémenter notre base de données directement dans phpMyAdmin.</w:t>
+      </w:r>
+      <w:r>
+        <w:t xml:space="preserve"> </w:t>
+      </w:r>
+      <w:r>
+        <w:t xml:space="preserve">phpMyAdmin permet de facilement </w:t>
+      </w:r>
+      <w:r>
+        <w:t>utiliser la base de données et de facilement visualiser les données présentes.</w:t>
+      </w:r>
+    </w:p>
+    <w:p>
+      <w:pPr>
+        <w:jc w:val="both"/>
+      </w:pPr>
+      <w:r>
+        <w:t>Au niveau technique, il suffit d’installer phpMyAdmin sur son ordinateur</w:t>
+      </w:r>
+      <w:r>
+        <w:t xml:space="preserve"> et de se créer un compte. </w:t>
+      </w:r>
+    </w:p>
+    <w:p>
+      <w:pPr>
+        <w:jc w:val="both"/>
+      </w:pPr>
+      <w:r>
+        <w:t>Voici deux liens pour être guidé lors de l’installation de phpMyAdmin, sous Linux ou Windows :</w:t>
+      </w:r>
+    </w:p>
+    <w:p>
+      <w:pPr>
+        <w:jc w:val="both"/>
+      </w:pPr>
+      <w:r>
+        <w:t>-</w:t>
+      </w:r>
+      <w:r>
+        <w:t xml:space="preserve"> https://itx-technologies.com/fr/blog/2108-installer-et-acceder-a-phpmyadmin-sous-ubuntu</w:t>
+      </w:r>
+    </w:p>
+    <w:p>
+      <w:pPr>
+        <w:jc w:val="both"/>
+      </w:pPr>
+      <w:r>
+        <w:t>-</w:t>
+      </w:r>
+      <w:r>
+        <w:t xml:space="preserve"> https://longwatchstudio.com/blog/2018/05/02/installer-phpmyadmin-sous-windows-10-iis/</w:t>
+      </w:r>
+    </w:p>
+    <w:p>
+      <w:pPr>
+        <w:jc w:val="both"/>
+      </w:pPr>
+      <w:r>
+        <w:t xml:space="preserve">Ensuite, il </w:t>
+      </w:r>
+      <w:r>
+        <w:t>faut</w:t>
+      </w:r>
+      <w:r>
+        <w:t xml:space="preserve"> copier le code de création de la base de données dans un fichier </w:t>
+      </w:r>
+      <w:proofErr w:type="spellStart"/>
+      <w:r>
+        <w:t>sql</w:t>
+      </w:r>
+      <w:proofErr w:type="spellEnd"/>
+      <w:r>
+        <w:t xml:space="preserve"> et l’importer dans phpMyAdmin.</w:t>
+      </w:r>
+      <w:r>
+        <w:t xml:space="preserve"> Une fois la base de données cré</w:t>
+      </w:r>
+      <w:r>
+        <w:t>ée</w:t>
+      </w:r>
+      <w:r>
+        <w:t xml:space="preserve">, il faut copier-coller le code d’insertion </w:t>
+      </w:r>
+      <w:r>
+        <w:t>dans la feuille SQ</w:t>
+      </w:r>
+      <w:r>
+        <w:t>L</w:t>
+      </w:r>
+      <w:r>
+        <w:t xml:space="preserve"> de phpMyAdmin et lancer les requêtes. </w:t>
+      </w:r>
+      <w:r>
+        <w:t>Après ces deux étapes courtes, la base de données est prête à être utilisée.</w:t>
+      </w:r>
+    </w:p>
+    <w:p>
+      <w:pPr>
+        <w:pStyle w:val="Titre1"/>
+      </w:pPr>
+      <w:bookmarkStart w:id="6" w:name="_Toc531369072"/>
       <w:r>
         <w:rPr>
           <w:b/>
           <w:color w:val="1B8547"/>
           <w:sz w:val="56"/>
         </w:rPr>
-        <w:t xml:space="preserve"> </w:t>
-      </w:r>
-      <w:r>
-        <w:t>Documentation technique</w:t>
-      </w:r>
-    </w:p>
-    <w:p>
-      <w:pPr>
-        <w:jc w:val="both"/>
-      </w:pPr>
-    </w:p>
-    <w:p>
-      <w:pPr>
-        <w:jc w:val="both"/>
-      </w:pPr>
-      <w:r>
-        <w:tab/>
-        <w:t>Avec le code fourni dans ce rapport, il est possible d’implémenter notre base de données</w:t>
-      </w:r>
-      <w:r>
-        <w:t xml:space="preserve"> dans plusieurs plateformes différentes comme sqldeveloper ou phpMyAdmin. </w:t>
-      </w:r>
-      <w:r>
-        <w:t>Pour répondre à notre besoin qui est de faire un site web, nous avons décidé d’implémenter notre base de données directement dans phpMyAdmin.</w:t>
-      </w:r>
-      <w:r>
-        <w:t xml:space="preserve"> </w:t>
-      </w:r>
-      <w:r>
-        <w:t xml:space="preserve">phpMyAdmin permet de facilement </w:t>
-      </w:r>
-      <w:r>
-        <w:t>utiliser la base de données et de facilement visualiser les données présentes.</w:t>
-      </w:r>
-    </w:p>
-    <w:p>
-      <w:pPr>
-        <w:jc w:val="both"/>
-      </w:pPr>
-      <w:r>
-        <w:t>Au niveau technique, il suffit d’installer phpMyAdmin sur son ordinateur</w:t>
-      </w:r>
-      <w:r>
-        <w:t xml:space="preserve"> et de se créer un compte. </w:t>
-      </w:r>
-    </w:p>
-    <w:p>
-      <w:pPr>
-        <w:jc w:val="both"/>
-      </w:pPr>
-      <w:r>
-        <w:t>Voici deux liens pour être guidé lors de l’installation de phpMyAdmin, sous Linux ou Windows :</w:t>
-      </w:r>
-    </w:p>
-    <w:p>
-      <w:pPr>
-        <w:jc w:val="both"/>
-      </w:pPr>
-      <w:r>
-        <w:t>-</w:t>
-      </w:r>
-      <w:r>
-        <w:t xml:space="preserve"> https://itx-technologies.com/fr/blog/2108-installer-et-acceder-a-phpmyadmin-sous-ubuntu</w:t>
-      </w:r>
-    </w:p>
-    <w:p>
-      <w:pPr>
-        <w:jc w:val="both"/>
-      </w:pPr>
-      <w:r>
-        <w:t>-</w:t>
-      </w:r>
-      <w:r>
-        <w:t xml:space="preserve"> https://longwatchstudio.com/blog/2018/05/02/installer-phpmyadmin-sous-windows-10-iis/</w:t>
-      </w:r>
-    </w:p>
-    <w:p>
-      <w:pPr>
-        <w:jc w:val="both"/>
-      </w:pPr>
-      <w:r>
-        <w:t xml:space="preserve">Ensuite, il </w:t>
-      </w:r>
-      <w:r>
-        <w:t>faut</w:t>
-      </w:r>
-      <w:r>
-        <w:t xml:space="preserve"> copier le code de création de la base de données dans un fichier </w:t>
-      </w:r>
-      <w:proofErr w:type="spellStart"/>
-      <w:r>
-        <w:t>sql</w:t>
-      </w:r>
-      <w:proofErr w:type="spellEnd"/>
-      <w:r>
-        <w:t xml:space="preserve"> et l’importer dans phpMyAdmin.</w:t>
-      </w:r>
-      <w:r>
-        <w:t xml:space="preserve"> Une fois la base de données cré</w:t>
-      </w:r>
-      <w:r>
-        <w:t>ée</w:t>
-      </w:r>
-      <w:bookmarkStart w:id="0" w:name="_GoBack"/>
-      <w:bookmarkEnd w:id="0"/>
-      <w:r>
-        <w:t xml:space="preserve">, il faut copier-coller le code d’insertion </w:t>
-      </w:r>
-      <w:r>
-        <w:t>dans la feuille SQ</w:t>
-      </w:r>
-      <w:r>
-        <w:t>L</w:t>
-      </w:r>
-      <w:r>
-        <w:t xml:space="preserve"> de phpMyAdmin et lancer les requêtes. </w:t>
-      </w:r>
-      <w:r>
-        <w:t>Après ces deux étapes courtes, la base de données est prête à être utilisée.</w:t>
-      </w:r>
-    </w:p>
-    <w:p>
-      <w:pPr>
-        <w:pStyle w:val="Titre1"/>
-      </w:pPr>
-      <w:r>
-        <w:rPr>
-          <w:b/>
-          <w:color w:val="1B8547"/>
-          <w:sz w:val="56"/>
-        </w:rPr>
-        <w:t>|</w:t>
-      </w:r>
-      <w:r>
-        <w:rPr>
-          <w:b/>
-          <w:color w:val="1B8547"/>
-          <w:sz w:val="56"/>
-        </w:rPr>
-        <w:t xml:space="preserve"> </w:t>
+        <w:t xml:space="preserve">| </w:t>
       </w:r>
       <w:r>
         <w:t>Conclusion</w:t>
       </w:r>
+      <w:bookmarkEnd w:id="6"/>
     </w:p>
     <w:p/>
     <w:p>
@@ -2643,7 +3206,6 @@
   <w:style w:type="character" w:default="1" w:styleId="Policepardfaut">
     <w:name w:val="Default Paragraph Font"/>
     <w:uiPriority w:val="1"/>
-    <w:semiHidden/>
     <w:unhideWhenUsed/>
   </w:style>
   <w:style w:type="table" w:default="1" w:styleId="TableauNormal">
@@ -2949,6 +3511,35 @@
       <w:szCs w:val="18"/>
     </w:rPr>
   </w:style>
+  <w:style w:type="paragraph" w:styleId="En-ttedetabledesmatires">
+    <w:name w:val="TOC Heading"/>
+    <w:basedOn w:val="Titre1"/>
+    <w:next w:val="Normal"/>
+    <w:uiPriority w:val="39"/>
+    <w:unhideWhenUsed/>
+    <w:qFormat/>
+    <w:rsid w:val="002A2C79"/>
+    <w:pPr>
+      <w:outlineLvl w:val="9"/>
+    </w:pPr>
+    <w:rPr>
+      <w:color w:val="2F5496" w:themeColor="accent1" w:themeShade="BF"/>
+      <w:sz w:val="32"/>
+      <w:lang w:eastAsia="fr-FR"/>
+    </w:rPr>
+  </w:style>
+  <w:style w:type="paragraph" w:styleId="TM1">
+    <w:name w:val="toc 1"/>
+    <w:basedOn w:val="Normal"/>
+    <w:next w:val="Normal"/>
+    <w:autoRedefine/>
+    <w:uiPriority w:val="39"/>
+    <w:unhideWhenUsed/>
+    <w:rsid w:val="002A2C79"/>
+    <w:pPr>
+      <w:spacing w:after="100"/>
+    </w:pPr>
+  </w:style>
 </w:styles>
 </file>
 

</xml_diff>

<commit_message>
ajout gras uses cases
</commit_message>
<xml_diff>
--- a/Rendus/Rapport.docx
+++ b/Rendus/Rapport.docx
@@ -1010,14 +1010,12 @@
         </w:rPr>
         <w:br w:type="page"/>
       </w:r>
-      <w:bookmarkStart w:id="0" w:name="_GoBack"/>
-      <w:bookmarkEnd w:id="0"/>
     </w:p>
     <w:p>
       <w:pPr>
         <w:pStyle w:val="Titre1"/>
       </w:pPr>
-      <w:bookmarkStart w:id="1" w:name="_Toc531369067"/>
+      <w:bookmarkStart w:id="0" w:name="_Toc531369067"/>
       <w:r>
         <w:rPr>
           <w:b/>
@@ -1030,7 +1028,7 @@
       <w:r>
         <w:t>Introduction</w:t>
       </w:r>
-      <w:bookmarkEnd w:id="1"/>
+      <w:bookmarkEnd w:id="0"/>
     </w:p>
     <w:p/>
     <w:p>
@@ -1078,7 +1076,7 @@
           <w:noProof/>
         </w:rPr>
         <w:drawing>
-          <wp:anchor distT="0" distB="0" distL="114300" distR="114300" simplePos="0" relativeHeight="251674624" behindDoc="1" locked="0" layoutInCell="1" allowOverlap="1" wp14:anchorId="0294BFE6" wp14:editId="43BEDDE4">
+          <wp:anchor distT="0" distB="0" distL="114300" distR="114300" simplePos="0" relativeHeight="251674624" behindDoc="1" locked="0" layoutInCell="1" allowOverlap="1" wp14:anchorId="0294BFE6" wp14:editId="1F9A827E">
             <wp:simplePos x="0" y="0"/>
             <wp:positionH relativeFrom="margin">
               <wp:align>center</wp:align>
@@ -1319,7 +1317,13 @@
         <w:jc w:val="both"/>
       </w:pPr>
       <w:r>
-        <w:t>Création de compte : l’utilisateur peut créer un compte à partir de son nom, son prénom, son login et son mot de passe. Il peut aussi créer un compte pour un utilisateur inactif, comme un enfant, à partir du nom et prénom de la personne et qu’il gèrera lui-même</w:t>
+        <w:rPr>
+          <w:b/>
+        </w:rPr>
+        <w:t>Création de compte</w:t>
+      </w:r>
+      <w:r>
+        <w:t> : l’utilisateur peut créer un compte à partir de son nom, son prénom, son login et son mot de passe. Il peut aussi créer un compte pour un utilisateur inactif, comme un enfant, à partir du nom et prénom de la personne et qu’il gèrera lui-même</w:t>
       </w:r>
     </w:p>
     <w:p>
@@ -1332,7 +1336,13 @@
         <w:jc w:val="both"/>
       </w:pPr>
       <w:r>
-        <w:t>Création de groupe : l’utilisateur inscrit peut créer des groupes auxquels il donne un nom et en supprimer</w:t>
+        <w:rPr>
+          <w:b/>
+        </w:rPr>
+        <w:t>Création de groupe</w:t>
+      </w:r>
+      <w:r>
+        <w:t> : l’utilisateur inscrit peut créer des groupes auxquels il donne un nom et en supprimer</w:t>
       </w:r>
     </w:p>
     <w:p>
@@ -1345,7 +1355,13 @@
         <w:jc w:val="both"/>
       </w:pPr>
       <w:r>
-        <w:t>Invitation dans un groupe : l’utilisateur membre d’un groupe peut inviter d’autres utilisateurs dans ce groupe</w:t>
+        <w:rPr>
+          <w:b/>
+        </w:rPr>
+        <w:t>Invitation dans un groupe</w:t>
+      </w:r>
+      <w:r>
+        <w:t> : l’utilisateur membre d’un groupe peut inviter d’autres utilisateurs dans ce groupe</w:t>
       </w:r>
     </w:p>
     <w:p>
@@ -1358,7 +1374,13 @@
         <w:jc w:val="both"/>
       </w:pPr>
       <w:r>
-        <w:t>Création de cadeau : l’utilisateur inscrit peut créer des cadeaux (nom, image, prix, …) et en supprimer</w:t>
+        <w:rPr>
+          <w:b/>
+        </w:rPr>
+        <w:t>Création de cadeau</w:t>
+      </w:r>
+      <w:r>
+        <w:t> : l’utilisateur inscrit peut créer des cadeaux (nom, image, prix, …) et en supprimer</w:t>
       </w:r>
     </w:p>
     <w:p>
@@ -1371,7 +1393,13 @@
         <w:jc w:val="both"/>
       </w:pPr>
       <w:r>
-        <w:t>Création d’une liste :  l’utilisateur inscrit peut créer des listes auxquelles il donne un nom et en supprimer</w:t>
+        <w:rPr>
+          <w:b/>
+        </w:rPr>
+        <w:t>Création d’une liste</w:t>
+      </w:r>
+      <w:r>
+        <w:t> :  l’utilisateur inscrit peut créer des listes auxquelles il donne un nom et en supprimer</w:t>
       </w:r>
     </w:p>
     <w:p>
@@ -1384,7 +1412,13 @@
         <w:jc w:val="both"/>
       </w:pPr>
       <w:r>
-        <w:t>Ajout de cadeaux dans une liste : l’utilisateur inscrit peut ajouter ses cadeaux dans les listes qu’il a créée et en retirer</w:t>
+        <w:rPr>
+          <w:b/>
+        </w:rPr>
+        <w:t>Ajout de cadeaux dans une liste</w:t>
+      </w:r>
+      <w:r>
+        <w:t> : l’utilisateur inscrit peut ajouter ses cadeaux dans les listes qu’il a créée et en retirer</w:t>
       </w:r>
     </w:p>
     <w:p>
@@ -1397,7 +1431,13 @@
         <w:jc w:val="both"/>
       </w:pPr>
       <w:r>
-        <w:t>Partage d’une liste : l’utilisateur membre d’un groupe peut partager une ou plusieurs de ses listes dans un ou plusieurs groupes dont il est membre</w:t>
+        <w:rPr>
+          <w:b/>
+        </w:rPr>
+        <w:t>Partage d’une liste</w:t>
+      </w:r>
+      <w:r>
+        <w:t> : l’utilisateur membre d’un groupe peut partager une ou plusieurs de ses listes dans un ou plusieurs groupes dont il est membre</w:t>
       </w:r>
     </w:p>
     <w:p>
@@ -1410,7 +1450,13 @@
         <w:jc w:val="both"/>
       </w:pPr>
       <w:r>
-        <w:t>Achat d’un cadeau : l’utilisateur membre d’un groupe peut indiquer l’achat d’un cadeau d’une liste partagée dans ce groupe. Les autres membres seront informés, mais pas le destinataire du cadeau.</w:t>
+        <w:rPr>
+          <w:b/>
+        </w:rPr>
+        <w:t>Achat d’un cadeau</w:t>
+      </w:r>
+      <w:r>
+        <w:t> : l’utilisateur membre d’un groupe peut indiquer l’achat d’un cadeau d’une liste partagée dans ce groupe. Les autres membres seront informés, mais pas le destinataire du cadeau.</w:t>
       </w:r>
     </w:p>
     <w:p>
@@ -1423,7 +1469,13 @@
         <w:jc w:val="both"/>
       </w:pPr>
       <w:r>
-        <w:t>Consulter des listes de cadeaux : chaque utilisateur peut consulter ses listes de cadeaux et celles des autres membres de ses groupes.</w:t>
+        <w:rPr>
+          <w:b/>
+        </w:rPr>
+        <w:t>Consulter des listes de cadeaux</w:t>
+      </w:r>
+      <w:r>
+        <w:t> : chaque utilisateur peut consulter ses listes de cadeaux et celles des autres membres de ses groupes.</w:t>
       </w:r>
     </w:p>
     <w:p>
@@ -1435,8 +1487,19 @@
         </w:numPr>
         <w:jc w:val="both"/>
       </w:pPr>
-      <w:r>
-        <w:t>Changer ses informations personnelles : chaque doit pouvoir changer son mail et son mot de passe.</w:t>
+      <w:bookmarkStart w:id="1" w:name="_GoBack"/>
+      <w:r>
+        <w:rPr>
+          <w:b/>
+        </w:rPr>
+        <w:t>Changer ses informations personnelles</w:t>
+      </w:r>
+      <w:r>
+        <w:t> </w:t>
+      </w:r>
+      <w:bookmarkEnd w:id="1"/>
+      <w:r>
+        <w:t>: chaque doit pouvoir changer son mail et son mot de passe.</w:t>
       </w:r>
     </w:p>
     <w:p>

</xml_diff>